<commit_message>
Pandas included in title, file updated
</commit_message>
<xml_diff>
--- a/README.docx
+++ b/README.docx
@@ -51,7 +51,47 @@
           <w:sz w:val="36"/>
           <w:szCs w:val="36"/>
         </w:rPr>
-        <w:t>FLASK &amp; SQLAlchemy (Python)</w:t>
+        <w:t>FLASK</w:t>
+      </w:r>
+      <w:r>
+        <w:rPr>
+          <w:rFonts w:ascii="Segoe UI" w:eastAsia="Times New Roman" w:hAnsi="Segoe UI" w:cs="Segoe UI"/>
+          <w:color w:val="000000" w:themeColor="text1"/>
+          <w:kern w:val="36"/>
+          <w:sz w:val="36"/>
+          <w:szCs w:val="36"/>
+        </w:rPr>
+        <w:t>,</w:t>
+      </w:r>
+      <w:r>
+        <w:rPr>
+          <w:rFonts w:ascii="Segoe UI" w:eastAsia="Times New Roman" w:hAnsi="Segoe UI" w:cs="Segoe UI"/>
+          <w:color w:val="000000" w:themeColor="text1"/>
+          <w:kern w:val="36"/>
+          <w:sz w:val="36"/>
+          <w:szCs w:val="36"/>
+        </w:rPr>
+        <w:t xml:space="preserve"> SQLAlchemy </w:t>
+      </w:r>
+      <w:r>
+        <w:rPr>
+          <w:rFonts w:ascii="Segoe UI" w:eastAsia="Times New Roman" w:hAnsi="Segoe UI" w:cs="Segoe UI"/>
+          <w:color w:val="000000" w:themeColor="text1"/>
+          <w:kern w:val="36"/>
+          <w:sz w:val="36"/>
+          <w:szCs w:val="36"/>
+        </w:rPr>
+        <w:t xml:space="preserve">&amp; Pandas with </w:t>
+      </w:r>
+      <w:r>
+        <w:rPr>
+          <w:rFonts w:ascii="Segoe UI" w:eastAsia="Times New Roman" w:hAnsi="Segoe UI" w:cs="Segoe UI"/>
+          <w:color w:val="000000" w:themeColor="text1"/>
+          <w:kern w:val="36"/>
+          <w:sz w:val="36"/>
+          <w:szCs w:val="36"/>
+        </w:rPr>
+        <w:t>Python</w:t>
       </w:r>
     </w:p>
     <w:p>

</xml_diff>